<commit_message>
AWS CloudFormation - outputs example in a Cloudformation Template
</commit_message>
<xml_diff>
--- a/Billing Details.docx
+++ b/Billing Details.docx
@@ -188,8 +188,6 @@
         <w:br/>
         <w:t>Not sure if I ever provisioned an on-demand instance.</w:t>
       </w:r>
-      <w:bookmarkStart w:id="0" w:name="_GoBack"/>
-      <w:bookmarkEnd w:id="0"/>
       <w:r>
         <w:br/>
       </w:r>
@@ -252,6 +250,144 @@
       <w:r>
         <w:br/>
       </w:r>
+      <w:r>
+        <w:t>5.AFTER UPLOADING A 4GB ISO IMAGE AND DOWNLOADING ITTHE SAME DAY – WE GOT THIS CHARGE.</w:t>
+      </w:r>
+      <w:r>
+        <w:br/>
+        <w:t>UPLOADED TO S3 STANDARD TIER STORAGE.</w:t>
+      </w:r>
+      <w:r>
+        <w:br/>
+      </w:r>
+      <w:r>
+        <w:rPr>
+          <w:noProof/>
+        </w:rPr>
+        <w:drawing>
+          <wp:inline distT="0" distB="0" distL="0" distR="0" wp14:anchorId="5D8B9C5F" wp14:editId="6D974BB4">
+            <wp:extent cx="5937250" cy="2180590"/>
+            <wp:effectExtent l="0" t="0" r="6350" b="0"/>
+            <wp:docPr id="5" name="Picture 5"/>
+            <wp:cNvGraphicFramePr>
+              <a:graphicFrameLocks xmlns:a="http://schemas.openxmlformats.org/drawingml/2006/main" noChangeAspect="1"/>
+            </wp:cNvGraphicFramePr>
+            <a:graphic xmlns:a="http://schemas.openxmlformats.org/drawingml/2006/main">
+              <a:graphicData uri="http://schemas.openxmlformats.org/drawingml/2006/picture">
+                <pic:pic xmlns:pic="http://schemas.openxmlformats.org/drawingml/2006/picture">
+                  <pic:nvPicPr>
+                    <pic:cNvPr id="0" name="Picture 1"/>
+                    <pic:cNvPicPr>
+                      <a:picLocks noChangeAspect="1" noChangeArrowheads="1"/>
+                    </pic:cNvPicPr>
+                  </pic:nvPicPr>
+                  <pic:blipFill>
+                    <a:blip r:embed="rId8">
+                      <a:extLst>
+                        <a:ext uri="{28A0092B-C50C-407E-A947-70E740481C1C}">
+                          <a14:useLocalDpi xmlns:a14="http://schemas.microsoft.com/office/drawing/2010/main" val="0"/>
+                        </a:ext>
+                      </a:extLst>
+                    </a:blip>
+                    <a:srcRect/>
+                    <a:stretch>
+                      <a:fillRect/>
+                    </a:stretch>
+                  </pic:blipFill>
+                  <pic:spPr bwMode="auto">
+                    <a:xfrm>
+                      <a:off x="0" y="0"/>
+                      <a:ext cx="5937250" cy="2180590"/>
+                    </a:xfrm>
+                    <a:prstGeom prst="rect">
+                      <a:avLst/>
+                    </a:prstGeom>
+                    <a:noFill/>
+                    <a:ln>
+                      <a:noFill/>
+                    </a:ln>
+                  </pic:spPr>
+                </pic:pic>
+              </a:graphicData>
+            </a:graphic>
+          </wp:inline>
+        </w:drawing>
+      </w:r>
+      <w:r>
+        <w:br/>
+      </w:r>
+      <w:r>
+        <w:br/>
+      </w:r>
+      <w:r>
+        <w:br/>
+      </w:r>
+      <w:r>
+        <w:br/>
+        <w:t>6. EC2 instances created as part of beanstalk deployment.</w:t>
+      </w:r>
+      <w:r>
+        <w:br/>
+      </w:r>
+      <w:r>
+        <w:rPr>
+          <w:noProof/>
+        </w:rPr>
+        <w:lastRenderedPageBreak/>
+        <w:drawing>
+          <wp:inline distT="0" distB="0" distL="0" distR="0" wp14:anchorId="5CBBFEBC" wp14:editId="6D88B683">
+            <wp:extent cx="5943600" cy="1517650"/>
+            <wp:effectExtent l="0" t="0" r="0" b="6350"/>
+            <wp:docPr id="6" name="Picture 6"/>
+            <wp:cNvGraphicFramePr>
+              <a:graphicFrameLocks xmlns:a="http://schemas.openxmlformats.org/drawingml/2006/main" noChangeAspect="1"/>
+            </wp:cNvGraphicFramePr>
+            <a:graphic xmlns:a="http://schemas.openxmlformats.org/drawingml/2006/main">
+              <a:graphicData uri="http://schemas.openxmlformats.org/drawingml/2006/picture">
+                <pic:pic xmlns:pic="http://schemas.openxmlformats.org/drawingml/2006/picture">
+                  <pic:nvPicPr>
+                    <pic:cNvPr id="0" name="Picture 1"/>
+                    <pic:cNvPicPr>
+                      <a:picLocks noChangeAspect="1" noChangeArrowheads="1"/>
+                    </pic:cNvPicPr>
+                  </pic:nvPicPr>
+                  <pic:blipFill>
+                    <a:blip r:embed="rId9">
+                      <a:extLst>
+                        <a:ext uri="{28A0092B-C50C-407E-A947-70E740481C1C}">
+                          <a14:useLocalDpi xmlns:a14="http://schemas.microsoft.com/office/drawing/2010/main" val="0"/>
+                        </a:ext>
+                      </a:extLst>
+                    </a:blip>
+                    <a:srcRect/>
+                    <a:stretch>
+                      <a:fillRect/>
+                    </a:stretch>
+                  </pic:blipFill>
+                  <pic:spPr bwMode="auto">
+                    <a:xfrm>
+                      <a:off x="0" y="0"/>
+                      <a:ext cx="5943600" cy="1517650"/>
+                    </a:xfrm>
+                    <a:prstGeom prst="rect">
+                      <a:avLst/>
+                    </a:prstGeom>
+                    <a:noFill/>
+                    <a:ln>
+                      <a:noFill/>
+                    </a:ln>
+                  </pic:spPr>
+                </pic:pic>
+              </a:graphicData>
+            </a:graphic>
+          </wp:inline>
+        </w:drawing>
+      </w:r>
+      <w:r>
+        <w:t>s</w:t>
+      </w:r>
+      <w:bookmarkStart w:id="0" w:name="_GoBack"/>
+      <w:bookmarkEnd w:id="0"/>
     </w:p>
     <w:sectPr>
       <w:pgSz w:w="12240" w:h="15840"/>

</xml_diff>